<commit_message>
Remove pdf export and add title page to docx (#1695)
* Remove pdf export

* Title

* subtitle

* name and date

* opt email
</commit_message>
<xml_diff>
--- a/src/main/python/plotlyst/resources/images/manuscript-template.docx
+++ b/src/main/python/plotlyst/resources/images/manuscript-template.docx
@@ -7,7 +7,7 @@
         <w:pStyle w:val="Title"/>
         <w:keepNext w:val="true"/>
         <w:keepLines/>
-        <w:spacing w:before="480" w:after="240"/>
+        <w:spacing w:before="2866" w:after="245"/>
         <w:jc w:val="center"/>
         <w:rPr/>
       </w:pPr>
@@ -1092,15 +1092,15 @@
     <w:pPr>
       <w:keepNext w:val="true"/>
       <w:keepLines/>
-      <w:spacing w:before="480" w:after="240"/>
+      <w:spacing w:lineRule="auto" w:line="240" w:before="2866" w:after="245"/>
       <w:jc w:val="center"/>
     </w:pPr>
     <w:rPr>
-      <w:rFonts w:ascii="Calibri" w:hAnsi="Calibri" w:eastAsia="" w:cs="" w:asciiTheme="majorHAnsi" w:cstheme="majorBidi" w:eastAsiaTheme="majorEastAsia" w:hAnsiTheme="majorHAnsi"/>
-      <w:b/>
+      <w:rFonts w:ascii="Times New Roman" w:hAnsi="Times New Roman" w:eastAsia="" w:cs="" w:cstheme="majorBidi" w:eastAsiaTheme="majorEastAsia"/>
+      <w:b w:val="false"/>
       <w:bCs/>
-      <w:color w:val="345A8A" w:themeColor="accent1" w:themeShade="b5"/>
-      <w:sz w:val="36"/>
+      <w:color w:val="000000" w:themeShade="b5"/>
+      <w:sz w:val="48"/>
       <w:szCs w:val="36"/>
     </w:rPr>
   </w:style>
@@ -1116,12 +1116,34 @@
       <w:jc w:val="center"/>
     </w:pPr>
     <w:rPr>
-      <w:sz w:val="30"/>
+      <w:sz w:val="48"/>
       <w:szCs w:val="30"/>
     </w:rPr>
   </w:style>
   <w:style w:type="paragraph" w:styleId="Author" w:customStyle="1">
     <w:name w:val="Author"/>
+    <w:next w:val="TextBody"/>
+    <w:qFormat/>
+    <w:pPr>
+      <w:keepNext w:val="true"/>
+      <w:keepLines/>
+      <w:widowControl/>
+      <w:suppressAutoHyphens w:val="true"/>
+      <w:bidi w:val="0"/>
+      <w:spacing w:before="4320" w:after="202"/>
+      <w:jc w:val="center"/>
+    </w:pPr>
+    <w:rPr>
+      <w:rFonts w:ascii="Times New Roman" w:hAnsi="Times New Roman" w:eastAsia="Cambria" w:cs="" w:cstheme="minorBidi" w:eastAsiaTheme="minorHAnsi"/>
+      <w:color w:val="auto"/>
+      <w:kern w:val="0"/>
+      <w:sz w:val="28"/>
+      <w:szCs w:val="24"/>
+      <w:lang w:val="en-US" w:eastAsia="en-US" w:bidi="ar-SA"/>
+    </w:rPr>
+  </w:style>
+  <w:style w:type="paragraph" w:styleId="Date">
+    <w:name w:val="Date"/>
     <w:next w:val="TextBody"/>
     <w:qFormat/>
     <w:pPr>
@@ -1134,32 +1156,10 @@
       <w:jc w:val="center"/>
     </w:pPr>
     <w:rPr>
-      <w:rFonts w:ascii="Cambria" w:hAnsi="Cambria" w:eastAsia="Cambria" w:cs="" w:asciiTheme="minorHAnsi" w:cstheme="minorBidi" w:eastAsiaTheme="minorHAnsi" w:hAnsiTheme="minorHAnsi"/>
+      <w:rFonts w:ascii="Times New Roman" w:hAnsi="Times New Roman" w:eastAsia="Cambria" w:cs="" w:cstheme="minorBidi" w:eastAsiaTheme="minorHAnsi"/>
       <w:color w:val="auto"/>
       <w:kern w:val="0"/>
-      <w:sz w:val="24"/>
-      <w:szCs w:val="24"/>
-      <w:lang w:val="en-US" w:eastAsia="en-US" w:bidi="ar-SA"/>
-    </w:rPr>
-  </w:style>
-  <w:style w:type="paragraph" w:styleId="Date">
-    <w:name w:val="Date"/>
-    <w:next w:val="TextBody"/>
-    <w:qFormat/>
-    <w:pPr>
-      <w:keepNext w:val="true"/>
-      <w:keepLines/>
-      <w:widowControl/>
-      <w:suppressAutoHyphens w:val="true"/>
-      <w:bidi w:val="0"/>
-      <w:spacing w:before="0" w:after="200"/>
-      <w:jc w:val="center"/>
-    </w:pPr>
-    <w:rPr>
-      <w:rFonts w:ascii="Cambria" w:hAnsi="Cambria" w:eastAsia="Cambria" w:cs="" w:asciiTheme="minorHAnsi" w:cstheme="minorBidi" w:eastAsiaTheme="minorHAnsi" w:hAnsiTheme="minorHAnsi"/>
-      <w:color w:val="auto"/>
-      <w:kern w:val="0"/>
-      <w:sz w:val="24"/>
+      <w:sz w:val="28"/>
       <w:szCs w:val="24"/>
       <w:lang w:val="en-US" w:eastAsia="en-US" w:bidi="ar-SA"/>
     </w:rPr>

</xml_diff>